<commit_message>
SP creation and indexes creation to get borrowal history of user
</commit_message>
<xml_diff>
--- a/Docs/Library Management System.docx
+++ b/Docs/Library Management System.docx
@@ -1368,7 +1368,6 @@
           <w:lang w:eastAsia="en-AU"/>
           <w14:ligatures w14:val="none"/>
         </w:rPr>
-        <w:lastRenderedPageBreak/>
         <w:t>Add a New Book</w:t>
       </w:r>
     </w:p>
@@ -2378,7 +2377,6 @@
           <w:lang w:eastAsia="en-AU"/>
           <w14:ligatures w14:val="none"/>
         </w:rPr>
-        <w:lastRenderedPageBreak/>
         <w:t>A new user can register to become a member of the library by providing their details (e.g., name, email, phone, address).</w:t>
       </w:r>
     </w:p>
@@ -3274,7 +3272,6 @@
           <w:rFonts w:eastAsia="Times New Roman"/>
           <w:lang w:eastAsia="en-AU"/>
         </w:rPr>
-        <w:lastRenderedPageBreak/>
         <w:t>Sprints</w:t>
       </w:r>
     </w:p>
@@ -4253,6 +4250,7 @@
           <w:lang w:eastAsia="en-AU"/>
           <w14:ligatures w14:val="none"/>
         </w:rPr>
+        <w:lastRenderedPageBreak/>
         <w:t>Frontend: User Authentication</w:t>
       </w:r>
     </w:p>
@@ -4553,7 +4551,6 @@
           <w:lang w:eastAsia="en-AU"/>
           <w14:ligatures w14:val="none"/>
         </w:rPr>
-        <w:lastRenderedPageBreak/>
         <w:t>Implement forms for updating profile details</w:t>
       </w:r>
     </w:p>
@@ -5026,6 +5023,7 @@
           <w:kern w:val="0"/>
           <w:sz w:val="24"/>
           <w:szCs w:val="24"/>
+          <w:highlight w:val="yellow"/>
           <w:lang w:eastAsia="en-AU"/>
           <w14:ligatures w14:val="none"/>
         </w:rPr>
@@ -5038,6 +5036,7 @@
           <w:kern w:val="0"/>
           <w:sz w:val="24"/>
           <w:szCs w:val="24"/>
+          <w:highlight w:val="yellow"/>
           <w:lang w:eastAsia="en-AU"/>
           <w14:ligatures w14:val="none"/>
         </w:rPr>
@@ -5056,16 +5055,18 @@
           <w:kern w:val="0"/>
           <w:sz w:val="24"/>
           <w:szCs w:val="24"/>
-          <w:lang w:eastAsia="en-AU"/>
-          <w14:ligatures w14:val="none"/>
-        </w:rPr>
-      </w:pPr>
-      <w:r>
-        <w:rPr>
-          <w:rFonts w:eastAsia="Times New Roman" w:cstheme="minorHAnsi"/>
-          <w:kern w:val="0"/>
-          <w:sz w:val="24"/>
-          <w:szCs w:val="24"/>
+          <w:highlight w:val="yellow"/>
+          <w:lang w:eastAsia="en-AU"/>
+          <w14:ligatures w14:val="none"/>
+        </w:rPr>
+      </w:pPr>
+      <w:r>
+        <w:rPr>
+          <w:rFonts w:eastAsia="Times New Roman" w:cstheme="minorHAnsi"/>
+          <w:kern w:val="0"/>
+          <w:sz w:val="24"/>
+          <w:szCs w:val="24"/>
+          <w:highlight w:val="yellow"/>
           <w:lang w:eastAsia="en-AU"/>
           <w14:ligatures w14:val="none"/>
         </w:rPr>
@@ -5084,16 +5085,18 @@
           <w:kern w:val="0"/>
           <w:sz w:val="24"/>
           <w:szCs w:val="24"/>
-          <w:lang w:eastAsia="en-AU"/>
-          <w14:ligatures w14:val="none"/>
-        </w:rPr>
-      </w:pPr>
-      <w:r>
-        <w:rPr>
-          <w:rFonts w:eastAsia="Times New Roman" w:cstheme="minorHAnsi"/>
-          <w:kern w:val="0"/>
-          <w:sz w:val="24"/>
-          <w:szCs w:val="24"/>
+          <w:highlight w:val="yellow"/>
+          <w:lang w:eastAsia="en-AU"/>
+          <w14:ligatures w14:val="none"/>
+        </w:rPr>
+      </w:pPr>
+      <w:r>
+        <w:rPr>
+          <w:rFonts w:eastAsia="Times New Roman" w:cstheme="minorHAnsi"/>
+          <w:kern w:val="0"/>
+          <w:sz w:val="24"/>
+          <w:szCs w:val="24"/>
+          <w:highlight w:val="yellow"/>
           <w:lang w:eastAsia="en-AU"/>
           <w14:ligatures w14:val="none"/>
         </w:rPr>
@@ -5112,6 +5115,7 @@
           <w:kern w:val="0"/>
           <w:sz w:val="24"/>
           <w:szCs w:val="24"/>
+          <w:highlight w:val="yellow"/>
           <w:lang w:eastAsia="en-AU"/>
           <w14:ligatures w14:val="none"/>
         </w:rPr>
@@ -5124,6 +5128,7 @@
           <w:kern w:val="0"/>
           <w:sz w:val="24"/>
           <w:szCs w:val="24"/>
+          <w:highlight w:val="yellow"/>
           <w:lang w:eastAsia="en-AU"/>
           <w14:ligatures w14:val="none"/>
         </w:rPr>
@@ -5142,16 +5147,18 @@
           <w:kern w:val="0"/>
           <w:sz w:val="24"/>
           <w:szCs w:val="24"/>
-          <w:lang w:eastAsia="en-AU"/>
-          <w14:ligatures w14:val="none"/>
-        </w:rPr>
-      </w:pPr>
-      <w:r>
-        <w:rPr>
-          <w:rFonts w:eastAsia="Times New Roman" w:cstheme="minorHAnsi"/>
-          <w:kern w:val="0"/>
-          <w:sz w:val="24"/>
-          <w:szCs w:val="24"/>
+          <w:highlight w:val="yellow"/>
+          <w:lang w:eastAsia="en-AU"/>
+          <w14:ligatures w14:val="none"/>
+        </w:rPr>
+      </w:pPr>
+      <w:r>
+        <w:rPr>
+          <w:rFonts w:eastAsia="Times New Roman" w:cstheme="minorHAnsi"/>
+          <w:kern w:val="0"/>
+          <w:sz w:val="24"/>
+          <w:szCs w:val="24"/>
+          <w:highlight w:val="yellow"/>
           <w:lang w:eastAsia="en-AU"/>
           <w14:ligatures w14:val="none"/>
         </w:rPr>
@@ -5170,16 +5177,18 @@
           <w:kern w:val="0"/>
           <w:sz w:val="24"/>
           <w:szCs w:val="24"/>
-          <w:lang w:eastAsia="en-AU"/>
-          <w14:ligatures w14:val="none"/>
-        </w:rPr>
-      </w:pPr>
-      <w:r>
-        <w:rPr>
-          <w:rFonts w:eastAsia="Times New Roman" w:cstheme="minorHAnsi"/>
-          <w:kern w:val="0"/>
-          <w:sz w:val="24"/>
-          <w:szCs w:val="24"/>
+          <w:highlight w:val="yellow"/>
+          <w:lang w:eastAsia="en-AU"/>
+          <w14:ligatures w14:val="none"/>
+        </w:rPr>
+      </w:pPr>
+      <w:r>
+        <w:rPr>
+          <w:rFonts w:eastAsia="Times New Roman" w:cstheme="minorHAnsi"/>
+          <w:kern w:val="0"/>
+          <w:sz w:val="24"/>
+          <w:szCs w:val="24"/>
+          <w:highlight w:val="yellow"/>
           <w:lang w:eastAsia="en-AU"/>
           <w14:ligatures w14:val="none"/>
         </w:rPr>
@@ -5198,6 +5207,7 @@
           <w:kern w:val="0"/>
           <w:sz w:val="24"/>
           <w:szCs w:val="24"/>
+          <w:highlight w:val="yellow"/>
           <w:lang w:eastAsia="en-AU"/>
           <w14:ligatures w14:val="none"/>
         </w:rPr>
@@ -5210,6 +5220,7 @@
           <w:kern w:val="0"/>
           <w:sz w:val="24"/>
           <w:szCs w:val="24"/>
+          <w:highlight w:val="yellow"/>
           <w:lang w:eastAsia="en-AU"/>
           <w14:ligatures w14:val="none"/>
         </w:rPr>
@@ -5228,16 +5239,18 @@
           <w:kern w:val="0"/>
           <w:sz w:val="24"/>
           <w:szCs w:val="24"/>
-          <w:lang w:eastAsia="en-AU"/>
-          <w14:ligatures w14:val="none"/>
-        </w:rPr>
-      </w:pPr>
-      <w:r>
-        <w:rPr>
-          <w:rFonts w:eastAsia="Times New Roman" w:cstheme="minorHAnsi"/>
-          <w:kern w:val="0"/>
-          <w:sz w:val="24"/>
-          <w:szCs w:val="24"/>
+          <w:highlight w:val="yellow"/>
+          <w:lang w:eastAsia="en-AU"/>
+          <w14:ligatures w14:val="none"/>
+        </w:rPr>
+      </w:pPr>
+      <w:r>
+        <w:rPr>
+          <w:rFonts w:eastAsia="Times New Roman" w:cstheme="minorHAnsi"/>
+          <w:kern w:val="0"/>
+          <w:sz w:val="24"/>
+          <w:szCs w:val="24"/>
+          <w:highlight w:val="yellow"/>
           <w:lang w:eastAsia="en-AU"/>
           <w14:ligatures w14:val="none"/>
         </w:rPr>
@@ -5256,16 +5269,18 @@
           <w:kern w:val="0"/>
           <w:sz w:val="24"/>
           <w:szCs w:val="24"/>
-          <w:lang w:eastAsia="en-AU"/>
-          <w14:ligatures w14:val="none"/>
-        </w:rPr>
-      </w:pPr>
-      <w:r>
-        <w:rPr>
-          <w:rFonts w:eastAsia="Times New Roman" w:cstheme="minorHAnsi"/>
-          <w:kern w:val="0"/>
-          <w:sz w:val="24"/>
-          <w:szCs w:val="24"/>
+          <w:highlight w:val="yellow"/>
+          <w:lang w:eastAsia="en-AU"/>
+          <w14:ligatures w14:val="none"/>
+        </w:rPr>
+      </w:pPr>
+      <w:r>
+        <w:rPr>
+          <w:rFonts w:eastAsia="Times New Roman" w:cstheme="minorHAnsi"/>
+          <w:kern w:val="0"/>
+          <w:sz w:val="24"/>
+          <w:szCs w:val="24"/>
+          <w:highlight w:val="yellow"/>
           <w:lang w:eastAsia="en-AU"/>
           <w14:ligatures w14:val="none"/>
         </w:rPr>
@@ -5284,16 +5299,18 @@
           <w:kern w:val="0"/>
           <w:sz w:val="24"/>
           <w:szCs w:val="24"/>
-          <w:lang w:eastAsia="en-AU"/>
-          <w14:ligatures w14:val="none"/>
-        </w:rPr>
-      </w:pPr>
-      <w:r>
-        <w:rPr>
-          <w:rFonts w:eastAsia="Times New Roman" w:cstheme="minorHAnsi"/>
-          <w:kern w:val="0"/>
-          <w:sz w:val="24"/>
-          <w:szCs w:val="24"/>
+          <w:highlight w:val="yellow"/>
+          <w:lang w:eastAsia="en-AU"/>
+          <w14:ligatures w14:val="none"/>
+        </w:rPr>
+      </w:pPr>
+      <w:r>
+        <w:rPr>
+          <w:rFonts w:eastAsia="Times New Roman" w:cstheme="minorHAnsi"/>
+          <w:kern w:val="0"/>
+          <w:sz w:val="24"/>
+          <w:szCs w:val="24"/>
+          <w:highlight w:val="yellow"/>
           <w:lang w:eastAsia="en-AU"/>
           <w14:ligatures w14:val="none"/>
         </w:rPr>
@@ -5312,6 +5329,7 @@
           <w:kern w:val="0"/>
           <w:sz w:val="24"/>
           <w:szCs w:val="24"/>
+          <w:highlight w:val="yellow"/>
           <w:lang w:eastAsia="en-AU"/>
           <w14:ligatures w14:val="none"/>
         </w:rPr>
@@ -5324,6 +5342,7 @@
           <w:kern w:val="0"/>
           <w:sz w:val="24"/>
           <w:szCs w:val="24"/>
+          <w:highlight w:val="yellow"/>
           <w:lang w:eastAsia="en-AU"/>
           <w14:ligatures w14:val="none"/>
         </w:rPr>
@@ -5342,16 +5361,18 @@
           <w:kern w:val="0"/>
           <w:sz w:val="24"/>
           <w:szCs w:val="24"/>
-          <w:lang w:eastAsia="en-AU"/>
-          <w14:ligatures w14:val="none"/>
-        </w:rPr>
-      </w:pPr>
-      <w:r>
-        <w:rPr>
-          <w:rFonts w:eastAsia="Times New Roman" w:cstheme="minorHAnsi"/>
-          <w:kern w:val="0"/>
-          <w:sz w:val="24"/>
-          <w:szCs w:val="24"/>
+          <w:highlight w:val="yellow"/>
+          <w:lang w:eastAsia="en-AU"/>
+          <w14:ligatures w14:val="none"/>
+        </w:rPr>
+      </w:pPr>
+      <w:r>
+        <w:rPr>
+          <w:rFonts w:eastAsia="Times New Roman" w:cstheme="minorHAnsi"/>
+          <w:kern w:val="0"/>
+          <w:sz w:val="24"/>
+          <w:szCs w:val="24"/>
+          <w:highlight w:val="yellow"/>
           <w:lang w:eastAsia="en-AU"/>
           <w14:ligatures w14:val="none"/>
         </w:rPr>
@@ -5370,16 +5391,18 @@
           <w:kern w:val="0"/>
           <w:sz w:val="24"/>
           <w:szCs w:val="24"/>
-          <w:lang w:eastAsia="en-AU"/>
-          <w14:ligatures w14:val="none"/>
-        </w:rPr>
-      </w:pPr>
-      <w:r>
-        <w:rPr>
-          <w:rFonts w:eastAsia="Times New Roman" w:cstheme="minorHAnsi"/>
-          <w:kern w:val="0"/>
-          <w:sz w:val="24"/>
-          <w:szCs w:val="24"/>
+          <w:highlight w:val="yellow"/>
+          <w:lang w:eastAsia="en-AU"/>
+          <w14:ligatures w14:val="none"/>
+        </w:rPr>
+      </w:pPr>
+      <w:r>
+        <w:rPr>
+          <w:rFonts w:eastAsia="Times New Roman" w:cstheme="minorHAnsi"/>
+          <w:kern w:val="0"/>
+          <w:sz w:val="24"/>
+          <w:szCs w:val="24"/>
+          <w:highlight w:val="yellow"/>
           <w:lang w:eastAsia="en-AU"/>
           <w14:ligatures w14:val="none"/>
         </w:rPr>
@@ -5398,16 +5421,18 @@
           <w:kern w:val="0"/>
           <w:sz w:val="24"/>
           <w:szCs w:val="24"/>
-          <w:lang w:eastAsia="en-AU"/>
-          <w14:ligatures w14:val="none"/>
-        </w:rPr>
-      </w:pPr>
-      <w:r>
-        <w:rPr>
-          <w:rFonts w:eastAsia="Times New Roman" w:cstheme="minorHAnsi"/>
-          <w:kern w:val="0"/>
-          <w:sz w:val="24"/>
-          <w:szCs w:val="24"/>
+          <w:highlight w:val="yellow"/>
+          <w:lang w:eastAsia="en-AU"/>
+          <w14:ligatures w14:val="none"/>
+        </w:rPr>
+      </w:pPr>
+      <w:r>
+        <w:rPr>
+          <w:rFonts w:eastAsia="Times New Roman" w:cstheme="minorHAnsi"/>
+          <w:kern w:val="0"/>
+          <w:sz w:val="24"/>
+          <w:szCs w:val="24"/>
+          <w:highlight w:val="yellow"/>
           <w:lang w:eastAsia="en-AU"/>
           <w14:ligatures w14:val="none"/>
         </w:rPr>
@@ -5426,6 +5451,7 @@
           <w:kern w:val="0"/>
           <w:sz w:val="24"/>
           <w:szCs w:val="24"/>
+          <w:highlight w:val="yellow"/>
           <w:lang w:eastAsia="en-AU"/>
           <w14:ligatures w14:val="none"/>
         </w:rPr>
@@ -5438,105 +5464,254 @@
           <w:kern w:val="0"/>
           <w:sz w:val="24"/>
           <w:szCs w:val="24"/>
+          <w:highlight w:val="yellow"/>
           <w:lang w:eastAsia="en-AU"/>
           <w14:ligatures w14:val="none"/>
         </w:rPr>
         <w:t>Backend &amp; Frontend: Viewing Borrowing History</w:t>
       </w:r>
-    </w:p>
-    <w:p>
-      <w:pPr>
-        <w:numPr>
-          <w:ilvl w:val="1"/>
-          <w:numId w:val="8"/>
-        </w:numPr>
-        <w:spacing w:before="100" w:beforeAutospacing="1" w:after="100" w:afterAutospacing="1" w:line="240" w:lineRule="auto"/>
-        <w:rPr>
-          <w:rFonts w:eastAsia="Times New Roman" w:cstheme="minorHAnsi"/>
-          <w:kern w:val="0"/>
-          <w:sz w:val="24"/>
-          <w:szCs w:val="24"/>
-          <w:lang w:eastAsia="en-AU"/>
-          <w14:ligatures w14:val="none"/>
-        </w:rPr>
-      </w:pPr>
-      <w:r>
-        <w:rPr>
-          <w:rFonts w:eastAsia="Times New Roman" w:cstheme="minorHAnsi"/>
-          <w:kern w:val="0"/>
-          <w:sz w:val="24"/>
-          <w:szCs w:val="24"/>
-          <w:lang w:eastAsia="en-AU"/>
-          <w14:ligatures w14:val="none"/>
-        </w:rPr>
-        <w:t>Create endpoints for members to view their borrowing history</w:t>
-      </w:r>
-    </w:p>
-    <w:p>
-      <w:pPr>
-        <w:numPr>
-          <w:ilvl w:val="1"/>
-          <w:numId w:val="8"/>
-        </w:numPr>
-        <w:spacing w:before="100" w:beforeAutospacing="1" w:after="100" w:afterAutospacing="1" w:line="240" w:lineRule="auto"/>
-        <w:rPr>
-          <w:rFonts w:eastAsia="Times New Roman" w:cstheme="minorHAnsi"/>
-          <w:kern w:val="0"/>
-          <w:sz w:val="24"/>
-          <w:szCs w:val="24"/>
-          <w:lang w:eastAsia="en-AU"/>
-          <w14:ligatures w14:val="none"/>
-        </w:rPr>
-      </w:pPr>
-      <w:r>
-        <w:rPr>
-          <w:rFonts w:eastAsia="Times New Roman" w:cstheme="minorHAnsi"/>
-          <w:kern w:val="0"/>
-          <w:sz w:val="24"/>
-          <w:szCs w:val="24"/>
-          <w:lang w:eastAsia="en-AU"/>
-          <w14:ligatures w14:val="none"/>
-        </w:rPr>
-        <w:t>Implement history viewing components for members</w:t>
-      </w:r>
-    </w:p>
-    <w:p>
-      <w:pPr>
-        <w:numPr>
-          <w:ilvl w:val="1"/>
-          <w:numId w:val="8"/>
-        </w:numPr>
-        <w:spacing w:before="100" w:beforeAutospacing="1" w:after="100" w:afterAutospacing="1" w:line="240" w:lineRule="auto"/>
-        <w:rPr>
-          <w:rFonts w:eastAsia="Times New Roman" w:cstheme="minorHAnsi"/>
-          <w:kern w:val="0"/>
-          <w:sz w:val="24"/>
-          <w:szCs w:val="24"/>
-          <w:lang w:eastAsia="en-AU"/>
-          <w14:ligatures w14:val="none"/>
-        </w:rPr>
-      </w:pPr>
-      <w:r>
-        <w:rPr>
-          <w:rFonts w:eastAsia="Times New Roman" w:cstheme="minorHAnsi"/>
-          <w:kern w:val="0"/>
-          <w:sz w:val="24"/>
-          <w:szCs w:val="24"/>
-          <w:lang w:eastAsia="en-AU"/>
-          <w14:ligatures w14:val="none"/>
-        </w:rPr>
-        <w:t>Integrate borrowing history functionality with the backend</w:t>
-      </w:r>
-    </w:p>
-    <w:p>
-      <w:pPr>
-        <w:spacing w:before="100" w:beforeAutospacing="1" w:after="100" w:afterAutospacing="1" w:line="240" w:lineRule="auto"/>
-        <w:outlineLvl w:val="2"/>
+      <w:r>
         <w:rPr>
           <w:rFonts w:eastAsia="Times New Roman" w:cstheme="minorHAnsi"/>
           <w:b/>
           <w:bCs/>
           <w:kern w:val="0"/>
+          <w:sz w:val="24"/>
+          <w:szCs w:val="24"/>
+          <w:highlight w:val="yellow"/>
+          <w:lang w:eastAsia="en-AU"/>
+          <w14:ligatures w14:val="none"/>
+        </w:rPr>
+        <w:t xml:space="preserve"> (Staff and Admin)</w:t>
+      </w:r>
+    </w:p>
+    <w:p>
+      <w:pPr>
+        <w:numPr>
+          <w:ilvl w:val="1"/>
+          <w:numId w:val="8"/>
+        </w:numPr>
+        <w:spacing w:before="100" w:beforeAutospacing="1" w:after="100" w:afterAutospacing="1" w:line="240" w:lineRule="auto"/>
+        <w:rPr>
+          <w:rFonts w:eastAsia="Times New Roman" w:cstheme="minorHAnsi"/>
+          <w:kern w:val="0"/>
+          <w:sz w:val="24"/>
+          <w:szCs w:val="24"/>
+          <w:highlight w:val="yellow"/>
+          <w:lang w:eastAsia="en-AU"/>
+          <w14:ligatures w14:val="none"/>
+        </w:rPr>
+      </w:pPr>
+      <w:r>
+        <w:rPr>
+          <w:rFonts w:eastAsia="Times New Roman" w:cstheme="minorHAnsi"/>
+          <w:kern w:val="0"/>
+          <w:sz w:val="24"/>
+          <w:szCs w:val="24"/>
+          <w:highlight w:val="yellow"/>
+          <w:lang w:eastAsia="en-AU"/>
+          <w14:ligatures w14:val="none"/>
+        </w:rPr>
+        <w:t>Create endpoints for members to view their borrowing history</w:t>
+      </w:r>
+    </w:p>
+    <w:p>
+      <w:pPr>
+        <w:numPr>
+          <w:ilvl w:val="1"/>
+          <w:numId w:val="8"/>
+        </w:numPr>
+        <w:spacing w:before="100" w:beforeAutospacing="1" w:after="100" w:afterAutospacing="1" w:line="240" w:lineRule="auto"/>
+        <w:rPr>
+          <w:rFonts w:eastAsia="Times New Roman" w:cstheme="minorHAnsi"/>
+          <w:kern w:val="0"/>
+          <w:sz w:val="24"/>
+          <w:szCs w:val="24"/>
+          <w:highlight w:val="yellow"/>
+          <w:lang w:eastAsia="en-AU"/>
+          <w14:ligatures w14:val="none"/>
+        </w:rPr>
+      </w:pPr>
+      <w:r>
+        <w:rPr>
+          <w:rFonts w:eastAsia="Times New Roman" w:cstheme="minorHAnsi"/>
+          <w:kern w:val="0"/>
+          <w:sz w:val="24"/>
+          <w:szCs w:val="24"/>
+          <w:highlight w:val="yellow"/>
+          <w:lang w:eastAsia="en-AU"/>
+          <w14:ligatures w14:val="none"/>
+        </w:rPr>
+        <w:t>Implement history viewing components for members</w:t>
+      </w:r>
+    </w:p>
+    <w:p>
+      <w:pPr>
+        <w:numPr>
+          <w:ilvl w:val="1"/>
+          <w:numId w:val="8"/>
+        </w:numPr>
+        <w:spacing w:before="100" w:beforeAutospacing="1" w:after="100" w:afterAutospacing="1" w:line="240" w:lineRule="auto"/>
+        <w:rPr>
+          <w:rFonts w:eastAsia="Times New Roman" w:cstheme="minorHAnsi"/>
+          <w:kern w:val="0"/>
+          <w:sz w:val="24"/>
+          <w:szCs w:val="24"/>
+          <w:highlight w:val="yellow"/>
+          <w:lang w:eastAsia="en-AU"/>
+          <w14:ligatures w14:val="none"/>
+        </w:rPr>
+      </w:pPr>
+      <w:r>
+        <w:rPr>
+          <w:rFonts w:eastAsia="Times New Roman" w:cstheme="minorHAnsi"/>
+          <w:kern w:val="0"/>
+          <w:sz w:val="24"/>
+          <w:szCs w:val="24"/>
+          <w:highlight w:val="yellow"/>
+          <w:lang w:eastAsia="en-AU"/>
+          <w14:ligatures w14:val="none"/>
+        </w:rPr>
+        <w:lastRenderedPageBreak/>
+        <w:t>Integrate borrowing history functionality with the backend</w:t>
+      </w:r>
+    </w:p>
+    <w:p>
+      <w:pPr>
+        <w:numPr>
+          <w:ilvl w:val="0"/>
+          <w:numId w:val="8"/>
+        </w:numPr>
+        <w:spacing w:before="100" w:beforeAutospacing="1" w:after="100" w:afterAutospacing="1" w:line="240" w:lineRule="auto"/>
+        <w:rPr>
+          <w:rFonts w:eastAsia="Times New Roman" w:cstheme="minorHAnsi"/>
+          <w:kern w:val="0"/>
+          <w:sz w:val="24"/>
+          <w:szCs w:val="24"/>
+          <w:lang w:eastAsia="en-AU"/>
+          <w14:ligatures w14:val="none"/>
+        </w:rPr>
+      </w:pPr>
+      <w:r>
+        <w:rPr>
+          <w:rFonts w:eastAsia="Times New Roman" w:cstheme="minorHAnsi"/>
+          <w:b/>
+          <w:bCs/>
+          <w:kern w:val="0"/>
+          <w:sz w:val="24"/>
+          <w:szCs w:val="24"/>
+          <w:lang w:eastAsia="en-AU"/>
+          <w14:ligatures w14:val="none"/>
+        </w:rPr>
+        <w:t>Backend &amp; Frontend: Viewing Borrowing History</w:t>
+      </w:r>
+      <w:r>
+        <w:rPr>
+          <w:rFonts w:eastAsia="Times New Roman" w:cstheme="minorHAnsi"/>
+          <w:b/>
+          <w:bCs/>
+          <w:kern w:val="0"/>
+          <w:sz w:val="24"/>
+          <w:szCs w:val="24"/>
+          <w:lang w:eastAsia="en-AU"/>
+          <w14:ligatures w14:val="none"/>
+        </w:rPr>
+        <w:t xml:space="preserve"> (Members)</w:t>
+      </w:r>
+    </w:p>
+    <w:p>
+      <w:pPr>
+        <w:numPr>
+          <w:ilvl w:val="1"/>
+          <w:numId w:val="8"/>
+        </w:numPr>
+        <w:spacing w:before="100" w:beforeAutospacing="1" w:after="100" w:afterAutospacing="1" w:line="240" w:lineRule="auto"/>
+        <w:rPr>
+          <w:rFonts w:eastAsia="Times New Roman" w:cstheme="minorHAnsi"/>
+          <w:kern w:val="0"/>
+          <w:sz w:val="24"/>
+          <w:szCs w:val="24"/>
+          <w:lang w:eastAsia="en-AU"/>
+          <w14:ligatures w14:val="none"/>
+        </w:rPr>
+      </w:pPr>
+      <w:r>
+        <w:rPr>
+          <w:rFonts w:eastAsia="Times New Roman" w:cstheme="minorHAnsi"/>
+          <w:kern w:val="0"/>
+          <w:sz w:val="24"/>
+          <w:szCs w:val="24"/>
+          <w:lang w:eastAsia="en-AU"/>
+          <w14:ligatures w14:val="none"/>
+        </w:rPr>
+        <w:t>Create endpoints for members to view their borrowing history</w:t>
+      </w:r>
+    </w:p>
+    <w:p>
+      <w:pPr>
+        <w:numPr>
+          <w:ilvl w:val="1"/>
+          <w:numId w:val="8"/>
+        </w:numPr>
+        <w:spacing w:before="100" w:beforeAutospacing="1" w:after="100" w:afterAutospacing="1" w:line="240" w:lineRule="auto"/>
+        <w:rPr>
+          <w:rFonts w:eastAsia="Times New Roman" w:cstheme="minorHAnsi"/>
+          <w:kern w:val="0"/>
+          <w:sz w:val="24"/>
+          <w:szCs w:val="24"/>
+          <w:lang w:eastAsia="en-AU"/>
+          <w14:ligatures w14:val="none"/>
+        </w:rPr>
+      </w:pPr>
+      <w:r>
+        <w:rPr>
+          <w:rFonts w:eastAsia="Times New Roman" w:cstheme="minorHAnsi"/>
+          <w:kern w:val="0"/>
+          <w:sz w:val="24"/>
+          <w:szCs w:val="24"/>
+          <w:lang w:eastAsia="en-AU"/>
+          <w14:ligatures w14:val="none"/>
+        </w:rPr>
+        <w:t>Implement history viewing components for members</w:t>
+      </w:r>
+    </w:p>
+    <w:p>
+      <w:pPr>
+        <w:numPr>
+          <w:ilvl w:val="1"/>
+          <w:numId w:val="8"/>
+        </w:numPr>
+        <w:spacing w:before="100" w:beforeAutospacing="1" w:after="100" w:afterAutospacing="1" w:line="240" w:lineRule="auto"/>
+        <w:rPr>
+          <w:rFonts w:eastAsia="Times New Roman" w:cstheme="minorHAnsi"/>
+          <w:kern w:val="0"/>
+          <w:sz w:val="24"/>
+          <w:szCs w:val="24"/>
+          <w:lang w:eastAsia="en-AU"/>
+          <w14:ligatures w14:val="none"/>
+        </w:rPr>
+      </w:pPr>
+      <w:r>
+        <w:rPr>
+          <w:rFonts w:eastAsia="Times New Roman" w:cstheme="minorHAnsi"/>
+          <w:kern w:val="0"/>
+          <w:sz w:val="24"/>
+          <w:szCs w:val="24"/>
+          <w:lang w:eastAsia="en-AU"/>
+          <w14:ligatures w14:val="none"/>
+        </w:rPr>
+        <w:t>Integrate borrowing history functionality with the backend</w:t>
+      </w:r>
+    </w:p>
+    <w:p>
+      <w:pPr>
+        <w:spacing w:before="100" w:beforeAutospacing="1" w:after="100" w:afterAutospacing="1" w:line="240" w:lineRule="auto"/>
+        <w:outlineLvl w:val="2"/>
+        <w:rPr>
+          <w:rFonts w:eastAsia="Times New Roman" w:cstheme="minorHAnsi"/>
+          <w:b/>
+          <w:bCs/>
+          <w:kern w:val="0"/>
           <w:sz w:val="27"/>
           <w:szCs w:val="27"/>
           <w:lang w:eastAsia="en-AU"/>
@@ -5764,7 +5939,6 @@
           <w:lang w:eastAsia="en-AU"/>
           <w14:ligatures w14:val="none"/>
         </w:rPr>
-        <w:lastRenderedPageBreak/>
         <w:t>Frontend: Manage Members</w:t>
       </w:r>
     </w:p>
@@ -5999,6 +6173,19 @@
           <w14:ligatures w14:val="none"/>
         </w:rPr>
         <w:t>Frontend: Manage Staff</w:t>
+      </w:r>
+      <w:r>
+        <w:rPr>
+          <w:rFonts w:eastAsia="Times New Roman" w:cstheme="minorHAnsi"/>
+          <w:b/>
+          <w:bCs/>
+          <w:kern w:val="0"/>
+          <w:sz w:val="24"/>
+          <w:szCs w:val="24"/>
+          <w:lang w:eastAsia="en-AU"/>
+          <w14:ligatures w14:val="none"/>
+        </w:rPr>
+        <w:t xml:space="preserve"> (Admin only)</w:t>
       </w:r>
     </w:p>
     <w:p>
@@ -6664,6 +6851,7 @@
           <w:lang w:eastAsia="en-AU"/>
           <w14:ligatures w14:val="none"/>
         </w:rPr>
+        <w:lastRenderedPageBreak/>
         <w:t>Add additional features based on user needs</w:t>
       </w:r>
     </w:p>
@@ -6728,22 +6916,10 @@
     </w:p>
     <w:p>
       <w:pPr>
-        <w:spacing w:before="100" w:beforeAutospacing="1" w:after="100" w:afterAutospacing="1" w:line="240" w:lineRule="auto"/>
-        <w:rPr>
-          <w:rFonts w:eastAsia="Times New Roman" w:cstheme="minorHAnsi"/>
-          <w:kern w:val="0"/>
-          <w:sz w:val="24"/>
-          <w:szCs w:val="24"/>
-          <w:lang w:eastAsia="en-AU"/>
-          <w14:ligatures w14:val="none"/>
-        </w:rPr>
-      </w:pPr>
-    </w:p>
-    <w:p>
-      <w:pPr>
         <w:pStyle w:val="Heading1"/>
       </w:pPr>
       <w:r>
+        <w:lastRenderedPageBreak/>
         <w:t xml:space="preserve">Architecture </w:t>
       </w:r>
     </w:p>
@@ -7168,21 +7344,6 @@
           <w:rFonts w:cstheme="minorHAnsi"/>
         </w:rPr>
       </w:pPr>
-      <w:r>
-        <w:rPr>
-          <w:rFonts w:cstheme="minorHAnsi"/>
-        </w:rPr>
-        <w:br w:type="page"/>
-      </w:r>
-    </w:p>
-    <w:p>
-      <w:pPr>
-        <w:pStyle w:val="Heading2"/>
-      </w:pPr>
-      <w:r>
-        <w:lastRenderedPageBreak/>
-        <w:t>UI</w:t>
-      </w:r>
     </w:p>
     <w:sectPr>
       <w:pgSz w:w="11906" w:h="16838"/>

</xml_diff>